<commit_message>
Now done 1st pass Euchologion... added St. Basil prayer of veil
which I can’t find in the LA book or Kitchener.
</commit_message>
<xml_diff>
--- a/Euchologion/Euchologion2.docx
+++ b/Euchologion/Euchologion2.docx
@@ -10047,6 +10047,115 @@
       </w:pPr>
       <w:r>
         <w:lastRenderedPageBreak/>
+        <w:t>THE PRAYER OF THE VEIL</w:t>
+      </w:r>
+    </w:p>
+    <w:p>
+      <w:commentRangeStart w:id="15"/>
+      <w:r>
+        <w:t>God</w:t>
+      </w:r>
+      <w:commentRangeEnd w:id="15"/>
+      <w:r>
+        <w:rPr>
+          <w:rStyle w:val="CommentReference"/>
+        </w:rPr>
+        <w:commentReference w:id="15"/>
+      </w:r>
+      <w:r>
+        <w:t>, Who in Your unspeakable love toward</w:t>
+      </w:r>
+    </w:p>
+    <w:p>
+      <w:r>
+        <w:t>mankind sent Your Only-Begotten Son into the</w:t>
+      </w:r>
+    </w:p>
+    <w:p>
+      <w:r>
+        <w:t>world, that He might bring the lost sheep home</w:t>
+      </w:r>
+    </w:p>
+    <w:p>
+      <w:r>
+        <w:t>unto You;</w:t>
+      </w:r>
+    </w:p>
+    <w:p>
+      <w:r>
+        <w:t>We ask You, O our Lord, thrust us not behind</w:t>
+      </w:r>
+    </w:p>
+    <w:p>
+      <w:r>
+        <w:t>You when we offer this awesome and bloodless</w:t>
+      </w:r>
+    </w:p>
+    <w:p>
+      <w:r>
+        <w:t>sacrifice. For we put no trust in our</w:t>
+      </w:r>
+    </w:p>
+    <w:p>
+      <w:r>
+        <w:t>righteousness but in Your mercy, whereby You</w:t>
+      </w:r>
+    </w:p>
+    <w:p>
+      <w:r>
+        <w:t>have given life to our race.</w:t>
+      </w:r>
+    </w:p>
+    <w:p>
+      <w:r>
+        <w:t>We pray and entreat Your goodness, O Lover</w:t>
+      </w:r>
+    </w:p>
+    <w:p>
+      <w:r>
+        <w:t>of mankind One, that this mystery which You</w:t>
+      </w:r>
+    </w:p>
+    <w:p>
+      <w:r>
+        <w:t>have appointed unto us for salvation may not</w:t>
+      </w:r>
+    </w:p>
+    <w:p>
+      <w:r>
+        <w:t>be unto condemnation unto us or unto any of</w:t>
+      </w:r>
+    </w:p>
+    <w:p>
+      <w:r>
+        <w:t>Your people, but unto the washing away of our</w:t>
+      </w:r>
+    </w:p>
+    <w:p>
+      <w:r>
+        <w:t>sins and the forgiveness of our negligence and</w:t>
+      </w:r>
+    </w:p>
+    <w:p>
+      <w:r>
+        <w:t>unto the glory and honor of Your holy name, O</w:t>
+      </w:r>
+    </w:p>
+    <w:p>
+      <w:r>
+        <w:t>Father, Son and Holy Spirit, now, and at all</w:t>
+      </w:r>
+    </w:p>
+    <w:p>
+      <w:r>
+        <w:t>times and unto the age of all ages. Amen.</w:t>
+      </w:r>
+    </w:p>
+    <w:p>
+      <w:pPr>
+        <w:pStyle w:val="Heading1"/>
+      </w:pPr>
+      <w:r>
         <w:t>THE ANAPHORA</w:t>
       </w:r>
     </w:p>
@@ -10135,6 +10244,7 @@
         <w:pStyle w:val="Rubrics"/>
       </w:pPr>
       <w:r>
+        <w:lastRenderedPageBreak/>
         <w:t>Signing himself, he says,</w:t>
       </w:r>
     </w:p>
@@ -10223,7 +10333,6 @@
         <w:pStyle w:val="Priest"/>
       </w:pPr>
       <w:r>
-        <w:lastRenderedPageBreak/>
         <w:t>PRIEST:</w:t>
       </w:r>
     </w:p>
@@ -10357,6 +10466,7 @@
         <w:pStyle w:val="Rubrics"/>
       </w:pPr>
       <w:r>
+        <w:lastRenderedPageBreak/>
         <w:t>Whether or not the preceding is said, the congregation sings the following:</w:t>
       </w:r>
     </w:p>
@@ -10476,101 +10586,101 @@
         <w:pStyle w:val="Body"/>
       </w:pPr>
       <w:r>
+        <w:t>Thou hast not abandoned us to the end, but hast always visited us through Thine holy prophets; and, in the last days, Thou didst manifest Thyself to us, who were sitting in darkness and the shadow of death, through Thine Only-Begotten Son, our Lord, God and Saviour, Jesus Christ, Who,</w:t>
+      </w:r>
+      <w:r>
+        <w:t xml:space="preserve"> </w:t>
+      </w:r>
+      <w:r>
+        <w:t>of the Holy Spirit and of the Holy Virgin Mary—</w:t>
+      </w:r>
+    </w:p>
+    <w:p>
+      <w:pPr>
+        <w:pStyle w:val="Priest"/>
+      </w:pPr>
+      <w:r>
+        <w:t>CONGREGATION:</w:t>
+      </w:r>
+    </w:p>
+    <w:p>
+      <w:pPr>
+        <w:pStyle w:val="Body"/>
+      </w:pPr>
+      <w:r>
+        <w:t>Amen.</w:t>
+      </w:r>
+    </w:p>
+    <w:p>
+      <w:pPr>
+        <w:pStyle w:val="Rubrics"/>
+      </w:pPr>
+      <w:r>
+        <w:t>The deacon brings teh censor to the priest, who puts a handful of incense into it.</w:t>
+      </w:r>
+    </w:p>
+    <w:p>
+      <w:pPr>
+        <w:pStyle w:val="Priest"/>
+      </w:pPr>
+      <w:r>
+        <w:t>PRIEST:</w:t>
+      </w:r>
+    </w:p>
+    <w:p>
+      <w:pPr>
+        <w:pStyle w:val="Body"/>
+      </w:pPr>
+      <w:r>
+        <w:t>Was incarnate and became man, and taught us the ways of salvation.</w:t>
+      </w:r>
+      <w:r>
+        <w:t xml:space="preserve"> </w:t>
+      </w:r>
+      <w:r>
+        <w:t>He granted us the birth from on high, through water and Spirit.</w:t>
+      </w:r>
+      <w:r>
+        <w:t xml:space="preserve"> </w:t>
+      </w:r>
+      <w:r>
+        <w:t>He made us unto Himself a congregation, and sanctified us by Thine Holy Spirit.</w:t>
+      </w:r>
+      <w:r>
+        <w:t xml:space="preserve"> </w:t>
+      </w:r>
+      <w:r>
+        <w:t>He loved His own who are in the world, and gave Himself up for our salvation unto death, which reigned over us, whereby we were bound and sold on account of our sins. He descended into Hades through the Cross.</w:t>
+      </w:r>
+    </w:p>
+    <w:p>
+      <w:pPr>
+        <w:pStyle w:val="Priest"/>
+      </w:pPr>
+      <w:r>
+        <w:t>CONGREGATION:</w:t>
+      </w:r>
+    </w:p>
+    <w:p>
+      <w:pPr>
+        <w:pStyle w:val="Body"/>
+      </w:pPr>
+      <w:r>
+        <w:t>Amen.</w:t>
+      </w:r>
+      <w:r>
+        <w:t xml:space="preserve"> </w:t>
+      </w:r>
+      <w:r>
+        <w:t>I believe.</w:t>
+      </w:r>
+    </w:p>
+    <w:p>
+      <w:pPr>
+        <w:pStyle w:val="Priest"/>
+      </w:pPr>
+      <w:r>
         <w:lastRenderedPageBreak/>
-        <w:t>Thou hast not abandoned us to the end, but hast always visited us through Thine holy prophets; and, in the last days, Thou didst manifest Thyself to us, who were sitting in darkness and the shadow of death, through Thine Only-Begotten Son, our Lord, God and Saviour, Jesus Christ, Who,</w:t>
-      </w:r>
-      <w:r>
-        <w:t xml:space="preserve"> </w:t>
-      </w:r>
-      <w:r>
-        <w:t>of the Holy Spirit and of the Holy Virgin Mary—</w:t>
-      </w:r>
-    </w:p>
-    <w:p>
-      <w:pPr>
-        <w:pStyle w:val="Priest"/>
-      </w:pPr>
-      <w:r>
-        <w:t>CONGREGATION:</w:t>
-      </w:r>
-    </w:p>
-    <w:p>
-      <w:pPr>
-        <w:pStyle w:val="Body"/>
-      </w:pPr>
-      <w:r>
-        <w:t>Amen.</w:t>
-      </w:r>
-    </w:p>
-    <w:p>
-      <w:pPr>
-        <w:pStyle w:val="Rubrics"/>
-      </w:pPr>
-      <w:r>
-        <w:t>The deacon brings teh censor to the priest, who puts a handful of incense into it.</w:t>
-      </w:r>
-    </w:p>
-    <w:p>
-      <w:pPr>
-        <w:pStyle w:val="Priest"/>
-      </w:pPr>
-      <w:r>
-        <w:t>PRIEST:</w:t>
-      </w:r>
-    </w:p>
-    <w:p>
-      <w:pPr>
-        <w:pStyle w:val="Body"/>
-      </w:pPr>
-      <w:r>
-        <w:t>Was incarnate and became man, and taught us the ways of salvation.</w:t>
-      </w:r>
-      <w:r>
-        <w:t xml:space="preserve"> </w:t>
-      </w:r>
-      <w:r>
-        <w:t>He granted us the birth from on high, through water and Spirit.</w:t>
-      </w:r>
-      <w:r>
-        <w:t xml:space="preserve"> </w:t>
-      </w:r>
-      <w:r>
-        <w:t>He made us unto Himself a congregation, and sanctified us by Thine Holy Spirit.</w:t>
-      </w:r>
-      <w:r>
-        <w:t xml:space="preserve"> </w:t>
-      </w:r>
-      <w:r>
-        <w:t>He loved His own who are in the world, and gave Himself up for our salvation unto death, which reigned over us, whereby we were bound and sold on account of our sins. He descended into Hades through the Cross.</w:t>
-      </w:r>
-    </w:p>
-    <w:p>
-      <w:pPr>
-        <w:pStyle w:val="Priest"/>
-      </w:pPr>
-      <w:r>
-        <w:t>CONGREGATION:</w:t>
-      </w:r>
-    </w:p>
-    <w:p>
-      <w:pPr>
-        <w:pStyle w:val="Body"/>
-      </w:pPr>
-      <w:r>
-        <w:t>Amen.</w:t>
-      </w:r>
-      <w:r>
-        <w:t xml:space="preserve"> </w:t>
-      </w:r>
-      <w:r>
-        <w:t>I believe.</w:t>
-      </w:r>
-    </w:p>
-    <w:p>
-      <w:pPr>
-        <w:pStyle w:val="Priest"/>
-      </w:pPr>
-      <w:r>
         <w:t xml:space="preserve"> PRIEST:</w:t>
       </w:r>
     </w:p>
@@ -10655,7 +10765,6 @@
         <w:pStyle w:val="Priest"/>
       </w:pPr>
       <w:r>
-        <w:lastRenderedPageBreak/>
         <w:t>CONGREGATION:</w:t>
       </w:r>
     </w:p>
@@ -10775,6 +10884,7 @@
         <w:pStyle w:val="Priest"/>
       </w:pPr>
       <w:r>
+        <w:lastRenderedPageBreak/>
         <w:t>CONGREGATION:</w:t>
       </w:r>
     </w:p>
@@ -10861,7 +10971,6 @@
         <w:pStyle w:val="Rubrics"/>
       </w:pPr>
       <w:r>
-        <w:lastRenderedPageBreak/>
         <w:t>The priest breaks the Lamb two thirds of the way from the left, carefully, slightly, and without separating the two parts, and without touching the Despotikon. The fraction must be made with his right thumb, and not with the nail, from the top to the bottom, while saying,</w:t>
       </w:r>
     </w:p>
@@ -10984,6 +11093,7 @@
         <w:pStyle w:val="Priest"/>
       </w:pPr>
       <w:r>
+        <w:lastRenderedPageBreak/>
         <w:t>CONGREGATION:</w:t>
       </w:r>
     </w:p>
@@ -11070,7 +11180,6 @@
         <w:pStyle w:val="Rubrics"/>
       </w:pPr>
       <w:r>
-        <w:lastRenderedPageBreak/>
         <w:t>The priest moves the chalice in the form of a cross, inclinigng it to the west, the weast, the north, and to the south, while saying,</w:t>
       </w:r>
     </w:p>
@@ -11194,6 +11303,7 @@
         <w:pStyle w:val="Rubrics"/>
       </w:pPr>
       <w:r>
+        <w:lastRenderedPageBreak/>
         <w:t>The congregation sings:</w:t>
       </w:r>
     </w:p>
@@ -11341,7 +11451,6 @@
         <w:pStyle w:val="Rubrics"/>
       </w:pPr>
       <w:r>
-        <w:lastRenderedPageBreak/>
         <w:t>The priest says the “Epiclesis,” inaudibly:</w:t>
       </w:r>
     </w:p>
@@ -11482,6 +11591,7 @@
         <w:pStyle w:val="Rubrics"/>
       </w:pPr>
       <w:r>
+        <w:lastRenderedPageBreak/>
         <w:t>The priest signs the Lamb three times quickly, saying,</w:t>
       </w:r>
     </w:p>
@@ -11602,7 +11712,6 @@
         <w:pStyle w:val="Rubrics"/>
       </w:pPr>
       <w:r>
-        <w:lastRenderedPageBreak/>
         <w:t>The priest raises his hands and bows his head to the Lord, saying,</w:t>
       </w:r>
     </w:p>
@@ -12605,11 +12714,11 @@
           <w:docGrid w:linePitch="360"/>
         </w:sectPr>
       </w:pPr>
-      <w:bookmarkStart w:id="15" w:name="CommemorationBasil"/>
+      <w:bookmarkStart w:id="16" w:name="CommemorationBasil"/>
       <w:r>
         <w:t>THE COMMEMORATION OF THE SAINTS</w:t>
       </w:r>
-      <w:bookmarkEnd w:id="15"/>
+      <w:bookmarkEnd w:id="16"/>
     </w:p>
     <w:p>
       <w:pPr>
@@ -14724,7 +14833,7 @@
       <w:pPr>
         <w:pStyle w:val="Rubrics"/>
       </w:pPr>
-      <w:bookmarkStart w:id="16" w:name="CommunionBasil"/>
+      <w:bookmarkStart w:id="17" w:name="CommunionBasil"/>
       <w:r>
         <w:lastRenderedPageBreak/>
         <w:t>The priest places the pearls which are in his hand on the paten in their place, and gathers all the particles together and rubs his hands over the paten and cleans both of them thoroughly, with his head bowed he glorifies God, saying silently,</w:t>
@@ -14896,7 +15005,7 @@
         <w:t>HOLY COMMUNION</w:t>
       </w:r>
     </w:p>
-    <w:bookmarkEnd w:id="16"/>
+    <w:bookmarkEnd w:id="17"/>
     <w:p>
       <w:pPr>
         <w:pStyle w:val="Rubrics"/>
@@ -16384,7 +16493,7 @@
       <w:pPr>
         <w:pStyle w:val="Title1"/>
       </w:pPr>
-      <w:bookmarkStart w:id="17" w:name="_Toc259790473"/>
+      <w:bookmarkStart w:id="18" w:name="_Toc259790473"/>
     </w:p>
     <w:p>
       <w:pPr>
@@ -16440,7 +16549,7 @@
       <w:r>
         <w:t xml:space="preserve"> GREGORY</w:t>
       </w:r>
-      <w:bookmarkEnd w:id="17"/>
+      <w:bookmarkEnd w:id="18"/>
     </w:p>
     <w:p>
       <w:pPr>
@@ -18313,7 +18422,7 @@
       <w:pPr>
         <w:pStyle w:val="Heading2"/>
       </w:pPr>
-      <w:bookmarkStart w:id="18" w:name="GregLitany1"/>
+      <w:bookmarkStart w:id="19" w:name="GregLitany1"/>
       <w:r>
         <w:t>THE LITANY</w:t>
       </w:r>
@@ -18327,7 +18436,7 @@
         <w:t>)</w:t>
       </w:r>
     </w:p>
-    <w:bookmarkEnd w:id="18"/>
+    <w:bookmarkEnd w:id="19"/>
     <w:p>
       <w:pPr>
         <w:pStyle w:val="Rubrics"/>
@@ -18993,11 +19102,11 @@
       <w:pPr>
         <w:pStyle w:val="Body"/>
       </w:pPr>
-      <w:bookmarkStart w:id="19" w:name="JeNaiNan"/>
+      <w:bookmarkStart w:id="20" w:name="JeNaiNan"/>
       <w:r>
         <w:t>Have mercy upon us</w:t>
       </w:r>
-      <w:bookmarkEnd w:id="19"/>
+      <w:bookmarkEnd w:id="20"/>
       <w:r>
         <w:t>, O God, our Saviour.</w:t>
       </w:r>
@@ -19429,7 +19538,7 @@
       <w:pPr>
         <w:pStyle w:val="Heading1"/>
       </w:pPr>
-      <w:bookmarkStart w:id="20" w:name="GregLitany2"/>
+      <w:bookmarkStart w:id="21" w:name="GregLitany2"/>
       <w:r>
         <w:lastRenderedPageBreak/>
         <w:t>THE LITANY</w:t>
@@ -19444,7 +19553,7 @@
         <w:t>)</w:t>
       </w:r>
     </w:p>
-    <w:bookmarkEnd w:id="20"/>
+    <w:bookmarkEnd w:id="21"/>
     <w:p>
       <w:pPr>
         <w:pStyle w:val="Rubrics"/>
@@ -19806,17 +19915,17 @@
         <w:lastRenderedPageBreak/>
         <w:t xml:space="preserve"> The deacon </w:t>
       </w:r>
-      <w:commentRangeStart w:id="21"/>
+      <w:commentRangeStart w:id="22"/>
       <w:r>
         <w:t>sings</w:t>
       </w:r>
-      <w:commentRangeEnd w:id="21"/>
+      <w:commentRangeEnd w:id="22"/>
       <w:r>
         <w:rPr>
           <w:rStyle w:val="CommentReference"/>
           <w:i w:val="0"/>
         </w:rPr>
-        <w:commentReference w:id="21"/>
+        <w:commentReference w:id="22"/>
       </w:r>
       <w:r>
         <w:t>:</w:t>
@@ -20277,17 +20386,17 @@
       <w:pPr>
         <w:pStyle w:val="Rubrics"/>
       </w:pPr>
-      <w:commentRangeStart w:id="22"/>
+      <w:commentRangeStart w:id="23"/>
       <w:r>
         <w:t xml:space="preserve">The </w:t>
       </w:r>
-      <w:commentRangeEnd w:id="22"/>
+      <w:commentRangeEnd w:id="23"/>
       <w:r>
         <w:rPr>
           <w:rStyle w:val="CommentReference"/>
           <w:i w:val="0"/>
         </w:rPr>
-        <w:commentReference w:id="22"/>
+        <w:commentReference w:id="23"/>
       </w:r>
       <w:r>
         <w:t>priest breaks the Body into a two-thirds and one-third part without separating Them, while saying:</w:t>
@@ -21361,7 +21470,7 @@
       <w:pPr>
         <w:pStyle w:val="Title1"/>
       </w:pPr>
-      <w:bookmarkStart w:id="23" w:name="_Toc259790474"/>
+      <w:bookmarkStart w:id="24" w:name="_Toc259790474"/>
     </w:p>
     <w:p>
       <w:pPr>
@@ -21405,7 +21514,7 @@
       <w:r>
         <w:t>THE LITURGY OF SAINT CYRIL</w:t>
       </w:r>
-      <w:bookmarkEnd w:id="23"/>
+      <w:bookmarkEnd w:id="24"/>
     </w:p>
     <w:p>
       <w:pPr>
@@ -23049,17 +23158,17 @@
       <w:pPr>
         <w:pStyle w:val="Priest"/>
       </w:pPr>
-      <w:commentRangeStart w:id="24"/>
+      <w:commentRangeStart w:id="25"/>
       <w:r>
         <w:t>DEACON</w:t>
       </w:r>
-      <w:commentRangeEnd w:id="24"/>
+      <w:commentRangeEnd w:id="25"/>
       <w:r>
         <w:rPr>
           <w:rStyle w:val="CommentReference"/>
           <w:b w:val="0"/>
         </w:rPr>
-        <w:commentReference w:id="24"/>
+        <w:commentReference w:id="25"/>
       </w:r>
       <w:r>
         <w:t>:</w:t>
@@ -24706,17 +24815,17 @@
       <w:pPr>
         <w:pStyle w:val="Rubrics"/>
       </w:pPr>
-      <w:commentRangeStart w:id="25"/>
+      <w:commentRangeStart w:id="26"/>
       <w:r>
         <w:t>Meanwhile</w:t>
       </w:r>
-      <w:commentRangeEnd w:id="25"/>
+      <w:commentRangeEnd w:id="26"/>
       <w:r>
         <w:rPr>
           <w:rStyle w:val="CommentReference"/>
           <w:i w:val="0"/>
         </w:rPr>
-        <w:commentReference w:id="25"/>
+        <w:commentReference w:id="26"/>
       </w:r>
       <w:r>
         <w:t xml:space="preserve">, the priest washes his hands, </w:t>
@@ -27587,7 +27696,7 @@
       <w:pPr>
         <w:pStyle w:val="Title1"/>
       </w:pPr>
-      <w:bookmarkStart w:id="26" w:name="_Toc259790475"/>
+      <w:bookmarkStart w:id="27" w:name="_Toc259790475"/>
     </w:p>
     <w:p>
       <w:pPr>
@@ -27631,7 +27740,7 @@
       <w:r>
         <w:t>FRACTION PRAYERS</w:t>
       </w:r>
-      <w:bookmarkEnd w:id="26"/>
+      <w:bookmarkEnd w:id="27"/>
     </w:p>
     <w:p>
       <w:pPr>
@@ -27649,13 +27758,13 @@
       <w:pPr>
         <w:pStyle w:val="Heading2"/>
       </w:pPr>
-      <w:bookmarkStart w:id="27" w:name="Fractions"/>
+      <w:bookmarkStart w:id="28" w:name="Fractions"/>
       <w:r>
         <w:lastRenderedPageBreak/>
         <w:t>SHORT FRACTION</w:t>
       </w:r>
     </w:p>
-    <w:bookmarkEnd w:id="27"/>
+    <w:bookmarkEnd w:id="28"/>
     <w:p>
       <w:pPr>
         <w:pStyle w:val="Body"/>
@@ -29396,7 +29505,7 @@
       <w:pPr>
         <w:pStyle w:val="Title1"/>
       </w:pPr>
-      <w:bookmarkStart w:id="28" w:name="_Toc259790476"/>
+      <w:bookmarkStart w:id="29" w:name="_Toc259790476"/>
     </w:p>
     <w:p>
       <w:pPr>
@@ -29440,7 +29549,7 @@
       <w:r>
         <w:t>OCCASIONAL HYMNS</w:t>
       </w:r>
-      <w:bookmarkEnd w:id="28"/>
+      <w:bookmarkEnd w:id="29"/>
     </w:p>
     <w:p>
       <w:pPr>
@@ -29459,7 +29568,7 @@
       <w:pPr>
         <w:pStyle w:val="Heading2"/>
       </w:pPr>
-      <w:bookmarkStart w:id="29" w:name="EpOoro"/>
+      <w:bookmarkStart w:id="30" w:name="EpOoro"/>
       <w:r>
         <w:lastRenderedPageBreak/>
         <w:t>O KING OF PEACE</w:t>
@@ -29490,7 +29599,7 @@
           <w:tcPr>
             <w:tcW w:w="3623" w:type="dxa"/>
           </w:tcPr>
-          <w:bookmarkEnd w:id="29"/>
+          <w:bookmarkEnd w:id="30"/>
           <w:p>
             <w:pPr>
               <w:pStyle w:val="BodyNoIndent"/>
@@ -31193,7 +31302,7 @@
       <w:pPr>
         <w:pStyle w:val="Title1"/>
       </w:pPr>
-      <w:bookmarkStart w:id="30" w:name="_Toc259790477"/>
+      <w:bookmarkStart w:id="31" w:name="_Toc259790477"/>
     </w:p>
     <w:p>
       <w:pPr>
@@ -31237,7 +31346,7 @@
       <w:r>
         <w:t>LITURGICAL HYMNS FOR THE SEASONS</w:t>
       </w:r>
-      <w:bookmarkEnd w:id="30"/>
+      <w:bookmarkEnd w:id="31"/>
     </w:p>
     <w:p>
       <w:pPr>
@@ -31899,12 +32008,12 @@
       <w:pPr>
         <w:pStyle w:val="Heading1"/>
       </w:pPr>
-      <w:bookmarkStart w:id="31" w:name="TheCopticNewYear"/>
+      <w:bookmarkStart w:id="32" w:name="TheCopticNewYear"/>
       <w:r>
         <w:lastRenderedPageBreak/>
         <w:t>THE COPTIC NEW YEAR</w:t>
       </w:r>
-      <w:bookmarkEnd w:id="31"/>
+      <w:bookmarkEnd w:id="32"/>
     </w:p>
     <w:p>
       <w:pPr>
@@ -32447,12 +32556,12 @@
       <w:pPr>
         <w:pStyle w:val="Heading1"/>
       </w:pPr>
-      <w:bookmarkStart w:id="32" w:name="TheFeastsOfTheCross"/>
+      <w:bookmarkStart w:id="33" w:name="TheFeastsOfTheCross"/>
       <w:r>
         <w:lastRenderedPageBreak/>
         <w:t>THE FEASTS OF THE CROSS</w:t>
       </w:r>
-      <w:bookmarkEnd w:id="32"/>
+      <w:bookmarkEnd w:id="33"/>
     </w:p>
     <w:p>
       <w:pPr>
@@ -33009,12 +33118,12 @@
           <w:docGrid w:linePitch="360"/>
         </w:sectPr>
       </w:pPr>
-      <w:bookmarkStart w:id="33" w:name="TheMonthOfKoiak"/>
+      <w:bookmarkStart w:id="34" w:name="TheMonthOfKoiak"/>
       <w:r>
         <w:lastRenderedPageBreak/>
         <w:t>MONTH OF KOIAK</w:t>
       </w:r>
-      <w:bookmarkEnd w:id="33"/>
+      <w:bookmarkEnd w:id="34"/>
     </w:p>
     <w:p>
       <w:pPr>
@@ -34166,11 +34275,11 @@
       <w:pPr>
         <w:pStyle w:val="Heading1"/>
       </w:pPr>
-      <w:bookmarkStart w:id="34" w:name="TheParamouniOfChristmas"/>
+      <w:bookmarkStart w:id="35" w:name="TheParamouniOfChristmas"/>
       <w:r>
         <w:t>PARAMOUNI OF CHRISTMAS</w:t>
       </w:r>
-      <w:bookmarkEnd w:id="34"/>
+      <w:bookmarkEnd w:id="35"/>
     </w:p>
     <w:p>
       <w:pPr>
@@ -34407,13 +34516,13 @@
       <w:pPr>
         <w:pStyle w:val="Heading1"/>
       </w:pPr>
-      <w:bookmarkStart w:id="35" w:name="Christmas"/>
+      <w:bookmarkStart w:id="36" w:name="Christmas"/>
       <w:r>
         <w:lastRenderedPageBreak/>
         <w:t>NATIVITY</w:t>
       </w:r>
     </w:p>
-    <w:bookmarkEnd w:id="35"/>
+    <w:bookmarkEnd w:id="36"/>
     <w:p>
       <w:pPr>
         <w:pStyle w:val="hymn"/>
@@ -35747,13 +35856,13 @@
       <w:pPr>
         <w:pStyle w:val="Heading1"/>
       </w:pPr>
-      <w:bookmarkStart w:id="36" w:name="TheFeastOfCircumcision"/>
+      <w:bookmarkStart w:id="37" w:name="TheFeastOfCircumcision"/>
       <w:r>
         <w:lastRenderedPageBreak/>
         <w:t>THE FEAST OF CIRCUMCISION</w:t>
       </w:r>
     </w:p>
-    <w:bookmarkEnd w:id="36"/>
+    <w:bookmarkEnd w:id="37"/>
     <w:p>
       <w:pPr>
         <w:pStyle w:val="hymn"/>
@@ -36100,13 +36209,13 @@
       <w:pPr>
         <w:pStyle w:val="Heading1"/>
       </w:pPr>
-      <w:bookmarkStart w:id="37" w:name="Theophany"/>
+      <w:bookmarkStart w:id="38" w:name="Theophany"/>
       <w:r>
         <w:lastRenderedPageBreak/>
         <w:t>THEOPHANY</w:t>
       </w:r>
     </w:p>
-    <w:bookmarkEnd w:id="37"/>
+    <w:bookmarkEnd w:id="38"/>
     <w:p>
       <w:pPr>
         <w:pStyle w:val="Heading2"/>
@@ -37106,7 +37215,7 @@
       <w:pPr>
         <w:pStyle w:val="Heading1"/>
       </w:pPr>
-      <w:bookmarkStart w:id="38" w:name="TheWeddingAtCana"/>
+      <w:bookmarkStart w:id="39" w:name="TheWeddingAtCana"/>
       <w:r>
         <w:lastRenderedPageBreak/>
         <w:t xml:space="preserve">THE </w:t>
@@ -37127,7 +37236,7 @@
         <w:t>AT CANA GALILEE</w:t>
       </w:r>
     </w:p>
-    <w:bookmarkEnd w:id="38"/>
+    <w:bookmarkEnd w:id="39"/>
     <w:p>
       <w:pPr>
         <w:pStyle w:val="Heading2"/>
@@ -37682,13 +37791,13 @@
           <w:rFonts w:cs="@MingLiU"/>
         </w:rPr>
       </w:pPr>
-      <w:bookmarkStart w:id="39" w:name="TheEntranceIntoTheTemple"/>
+      <w:bookmarkStart w:id="40" w:name="TheEntranceIntoTheTemple"/>
       <w:r>
         <w:lastRenderedPageBreak/>
         <w:t>THE ENTRANCE OF OUR LORD INTO THE TEMPLE</w:t>
       </w:r>
     </w:p>
-    <w:bookmarkEnd w:id="39"/>
+    <w:bookmarkEnd w:id="40"/>
     <w:p>
       <w:pPr>
         <w:pStyle w:val="Heading2"/>
@@ -38029,12 +38138,12 @@
       <w:pPr>
         <w:pStyle w:val="Heading1"/>
       </w:pPr>
-      <w:bookmarkStart w:id="40" w:name="HolyLent"/>
+      <w:bookmarkStart w:id="41" w:name="HolyLent"/>
       <w:r>
         <w:t>HOLY LENT</w:t>
       </w:r>
     </w:p>
-    <w:bookmarkEnd w:id="40"/>
+    <w:bookmarkEnd w:id="41"/>
     <w:p>
       <w:pPr>
         <w:pStyle w:val="Heading2"/>
@@ -39818,13 +39927,13 @@
       <w:pPr>
         <w:pStyle w:val="Heading1"/>
       </w:pPr>
-      <w:bookmarkStart w:id="41" w:name="Annunciation"/>
+      <w:bookmarkStart w:id="42" w:name="Annunciation"/>
       <w:r>
         <w:lastRenderedPageBreak/>
         <w:t>ANNUNCIATION</w:t>
       </w:r>
     </w:p>
-    <w:bookmarkEnd w:id="41"/>
+    <w:bookmarkEnd w:id="42"/>
     <w:p>
       <w:pPr>
         <w:pStyle w:val="Heading2"/>
@@ -40696,13 +40805,13 @@
       <w:pPr>
         <w:pStyle w:val="Heading1"/>
       </w:pPr>
-      <w:bookmarkStart w:id="42" w:name="PalmSunday"/>
+      <w:bookmarkStart w:id="43" w:name="PalmSunday"/>
       <w:r>
         <w:lastRenderedPageBreak/>
         <w:t>PALM SUNDAY</w:t>
       </w:r>
     </w:p>
-    <w:bookmarkEnd w:id="42"/>
+    <w:bookmarkEnd w:id="43"/>
     <w:p>
       <w:pPr>
         <w:pStyle w:val="Heading2"/>
@@ -42374,11 +42483,11 @@
       <w:pPr>
         <w:pStyle w:val="Heading2"/>
       </w:pPr>
-      <w:commentRangeStart w:id="43"/>
+      <w:commentRangeStart w:id="44"/>
       <w:r>
         <w:t xml:space="preserve">THE RUBRIC </w:t>
       </w:r>
-      <w:commentRangeEnd w:id="43"/>
+      <w:commentRangeEnd w:id="44"/>
       <w:r>
         <w:rPr>
           <w:rStyle w:val="CommentReference"/>
@@ -42386,7 +42495,7 @@
           <w:b w:val="0"/>
           <w:bCs w:val="0"/>
         </w:rPr>
-        <w:commentReference w:id="43"/>
+        <w:commentReference w:id="44"/>
       </w:r>
       <w:r>
         <w:t>FOR THE MORNING INCENSE</w:t>
@@ -42453,13 +42562,13 @@
       <w:pPr>
         <w:pStyle w:val="Heading1"/>
       </w:pPr>
-      <w:bookmarkStart w:id="44" w:name="Easter"/>
+      <w:bookmarkStart w:id="45" w:name="Easter"/>
       <w:r>
         <w:lastRenderedPageBreak/>
         <w:t>EASTER AND THE HOLY FORTY</w:t>
       </w:r>
     </w:p>
-    <w:bookmarkEnd w:id="44"/>
+    <w:bookmarkEnd w:id="45"/>
     <w:p>
       <w:pPr>
         <w:pStyle w:val="Heading2"/>
@@ -44853,7 +44962,7 @@
       <w:pPr>
         <w:pStyle w:val="Heading1"/>
       </w:pPr>
-      <w:bookmarkStart w:id="45" w:name="Ascension"/>
+      <w:bookmarkStart w:id="46" w:name="Ascension"/>
       <w:r>
         <w:lastRenderedPageBreak/>
         <w:t>ASCENSION</w:t>
@@ -44869,10 +44978,10 @@
           <w:docGrid w:linePitch="360"/>
         </w:sectPr>
       </w:pPr>
-      <w:bookmarkStart w:id="46" w:name="AscensionDoxology"/>
-      <w:bookmarkEnd w:id="45"/>
-    </w:p>
-    <w:bookmarkEnd w:id="46"/>
+      <w:bookmarkStart w:id="47" w:name="AscensionDoxology"/>
+      <w:bookmarkEnd w:id="46"/>
+    </w:p>
+    <w:bookmarkEnd w:id="47"/>
     <w:p>
       <w:pPr>
         <w:pStyle w:val="Heading2"/>
@@ -45677,13 +45786,13 @@
       <w:pPr>
         <w:pStyle w:val="Heading1"/>
       </w:pPr>
-      <w:bookmarkStart w:id="47" w:name="Pentecost"/>
+      <w:bookmarkStart w:id="48" w:name="Pentecost"/>
       <w:r>
         <w:lastRenderedPageBreak/>
         <w:t>PENTECOST</w:t>
       </w:r>
     </w:p>
-    <w:bookmarkEnd w:id="47"/>
+    <w:bookmarkEnd w:id="48"/>
     <w:p>
       <w:pPr>
         <w:pStyle w:val="Heading2"/>
@@ -46711,13 +46820,13 @@
       <w:pPr>
         <w:pStyle w:val="Heading1"/>
       </w:pPr>
-      <w:bookmarkStart w:id="48" w:name="FlightToEgypt"/>
+      <w:bookmarkStart w:id="49" w:name="FlightToEgypt"/>
       <w:r>
         <w:lastRenderedPageBreak/>
         <w:t>THE FLIGHT TO EGYPT</w:t>
       </w:r>
     </w:p>
-    <w:bookmarkEnd w:id="48"/>
+    <w:bookmarkEnd w:id="49"/>
     <w:p>
       <w:pPr>
         <w:pStyle w:val="Heading2"/>
@@ -47109,13 +47218,13 @@
       <w:pPr>
         <w:pStyle w:val="Heading1"/>
       </w:pPr>
-      <w:bookmarkStart w:id="49" w:name="ApostlesFastFeast"/>
+      <w:bookmarkStart w:id="50" w:name="ApostlesFastFeast"/>
       <w:r>
         <w:lastRenderedPageBreak/>
         <w:t>THE APOSTLES' FAST AND FEAST</w:t>
       </w:r>
     </w:p>
-    <w:bookmarkEnd w:id="49"/>
+    <w:bookmarkEnd w:id="50"/>
     <w:p>
       <w:pPr>
         <w:pStyle w:val="Heading2"/>
@@ -47483,12 +47592,12 @@
       <w:pPr>
         <w:pStyle w:val="Heading1"/>
       </w:pPr>
-      <w:bookmarkStart w:id="50" w:name="Transfiguration"/>
+      <w:bookmarkStart w:id="51" w:name="Transfiguration"/>
       <w:r>
         <w:lastRenderedPageBreak/>
         <w:t>THE TRANSFIGURATION</w:t>
       </w:r>
-      <w:bookmarkEnd w:id="50"/>
+      <w:bookmarkEnd w:id="51"/>
     </w:p>
     <w:p>
       <w:pPr>
@@ -47799,13 +47908,13 @@
       <w:pPr>
         <w:pStyle w:val="Heading1"/>
       </w:pPr>
-      <w:bookmarkStart w:id="51" w:name="VirginFastFeast"/>
+      <w:bookmarkStart w:id="52" w:name="VirginFastFeast"/>
       <w:r>
         <w:lastRenderedPageBreak/>
         <w:t>THE FAST AND FEASTS OF THE VIRGIN</w:t>
       </w:r>
     </w:p>
-    <w:bookmarkEnd w:id="51"/>
+    <w:bookmarkEnd w:id="52"/>
     <w:p>
       <w:pPr>
         <w:pStyle w:val="Heading2"/>
@@ -48194,7 +48303,7 @@
       </w:r>
     </w:p>
   </w:comment>
-  <w:comment w:id="21" w:author="Windows User" w:date="2015-02-27T08:27:00Z" w:initials="WU">
+  <w:comment w:id="15" w:author="Windows User" w:date="2015-02-27T21:11:00Z" w:initials="BS">
     <w:p>
       <w:pPr>
         <w:pStyle w:val="CommentText"/>
@@ -48206,11 +48315,11 @@
         <w:annotationRef/>
       </w:r>
       <w:r>
-        <w:t>Add list of Patriarchs, or remove pi nishti and replace with reference to page in St.Basil.</w:t>
+        <w:t>FIX UP</w:t>
       </w:r>
     </w:p>
   </w:comment>
-  <w:comment w:id="22" w:author="Windows User" w:date="2015-02-27T08:37:00Z" w:initials="WU">
+  <w:comment w:id="22" w:author="Windows User" w:date="2015-02-27T08:27:00Z" w:initials="WU">
     <w:p>
       <w:pPr>
         <w:pStyle w:val="CommentText"/>
@@ -48222,11 +48331,11 @@
         <w:annotationRef/>
       </w:r>
       <w:r>
-        <w:t>He can’t have done this earlier and here.</w:t>
+        <w:t>Add list of Patriarchs, or remove pi nishti and replace with reference to page in St.Basil.</w:t>
       </w:r>
     </w:p>
   </w:comment>
-  <w:comment w:id="24" w:author="Windows User" w:date="2015-02-27T19:54:00Z" w:initials="BS">
+  <w:comment w:id="23" w:author="Windows User" w:date="2015-02-27T08:37:00Z" w:initials="WU">
     <w:p>
       <w:pPr>
         <w:pStyle w:val="CommentText"/>
@@ -48238,11 +48347,11 @@
         <w:annotationRef/>
       </w:r>
       <w:r>
-        <w:t>Either add patriarchs, or replace with ref to St. Basil's.</w:t>
+        <w:t>He can’t have done this earlier and here.</w:t>
       </w:r>
     </w:p>
   </w:comment>
-  <w:comment w:id="25" w:author="Windows User" w:date="2015-02-27T20:40:00Z" w:initials="BS">
+  <w:comment w:id="25" w:author="Windows User" w:date="2015-02-27T19:54:00Z" w:initials="BS">
     <w:p>
       <w:pPr>
         <w:pStyle w:val="CommentText"/>
@@ -48254,11 +48363,27 @@
         <w:annotationRef/>
       </w:r>
       <w:r>
+        <w:t>Either add patriarchs, or replace with ref to St. Basil's.</w:t>
+      </w:r>
+    </w:p>
+  </w:comment>
+  <w:comment w:id="26" w:author="Windows User" w:date="2015-02-27T20:40:00Z" w:initials="BS">
+    <w:p>
+      <w:pPr>
+        <w:pStyle w:val="CommentText"/>
+      </w:pPr>
+      <w:r>
+        <w:rPr>
+          <w:rStyle w:val="CommentReference"/>
+        </w:rPr>
+        <w:annotationRef/>
+      </w:r>
+      <w:r>
         <w:t xml:space="preserve">this seems strange. </w:t>
       </w:r>
     </w:p>
   </w:comment>
-  <w:comment w:id="43" w:author="Brett Slote" w:date="2014-12-15T23:20:00Z" w:initials="BS">
+  <w:comment w:id="44" w:author="Brett Slote" w:date="2014-12-15T23:20:00Z" w:initials="BS">
     <w:p>
       <w:pPr>
         <w:pStyle w:val="CommentText"/>
@@ -48690,7 +48815,7 @@
         <w:rStyle w:val="myHeaderChar"/>
         <w:noProof/>
       </w:rPr>
-      <w:t>74</w:t>
+      <w:t>46</w:t>
     </w:r>
     <w:r>
       <w:rPr>
@@ -48762,7 +48887,7 @@
         <w:rStyle w:val="myHeaderChar"/>
         <w:noProof/>
       </w:rPr>
-      <w:t>41</w:t>
+      <w:t>37</w:t>
     </w:r>
     <w:r>
       <w:rPr>
@@ -48831,7 +48956,7 @@
         <w:rStyle w:val="myHeaderChar"/>
         <w:noProof/>
       </w:rPr>
-      <w:t>47</w:t>
+      <w:t>49</w:t>
     </w:r>
     <w:r>
       <w:rPr>
@@ -49556,7 +49681,7 @@
         <w:rStyle w:val="myHeaderChar"/>
         <w:noProof/>
       </w:rPr>
-      <w:t>82</w:t>
+      <w:t>104</w:t>
     </w:r>
     <w:r>
       <w:rPr>
@@ -49700,7 +49825,7 @@
         <w:rStyle w:val="myHeaderChar"/>
         <w:noProof/>
       </w:rPr>
-      <w:t>136</w:t>
+      <w:t>138</w:t>
     </w:r>
     <w:r>
       <w:rPr>
@@ -49751,7 +49876,7 @@
         <w:rPr>
           <w:noProof/>
         </w:rPr>
-        <w:t>135</w:t>
+        <w:t>137</w:t>
       </w:r>
     </w:fldSimple>
   </w:p>
@@ -49932,7 +50057,7 @@
         <w:rStyle w:val="myHeaderChar"/>
         <w:noProof/>
       </w:rPr>
-      <w:t>158</w:t>
+      <w:t>162</w:t>
     </w:r>
     <w:r>
       <w:rPr>
@@ -50290,7 +50415,7 @@
         <w:rPr>
           <w:noProof/>
         </w:rPr>
-        <w:t>1</w:t>
+        <w:t>45</w:t>
       </w:r>
     </w:fldSimple>
   </w:p>
@@ -50652,6 +50777,7 @@
   <w:style w:type="character" w:default="1" w:styleId="DefaultParagraphFont">
     <w:name w:val="Default Paragraph Font"/>
     <w:uiPriority w:val="1"/>
+    <w:semiHidden/>
     <w:unhideWhenUsed/>
   </w:style>
   <w:style w:type="table" w:default="1" w:styleId="TableNormal">
@@ -51999,7 +52125,7 @@
 </file>
 
 <file path=customXml/itemProps1.xml><?xml version="1.0" encoding="utf-8"?>
-<ds:datastoreItem xmlns:ds="http://schemas.openxmlformats.org/officeDocument/2006/customXml" ds:itemID="{217A0080-9939-4877-9E16-F183D8F73841}">
+<ds:datastoreItem xmlns:ds="http://schemas.openxmlformats.org/officeDocument/2006/customXml" ds:itemID="{D59F0020-2F6C-4E0A-8032-6409426BDFAD}">
   <ds:schemaRefs>
     <ds:schemaRef ds:uri="http://schemas.openxmlformats.org/officeDocument/2006/bibliography"/>
   </ds:schemaRefs>

</xml_diff>

<commit_message>
mercy, peace, a sacrifice of praise
</commit_message>
<xml_diff>
--- a/Euchologion/Euchologion2.docx
+++ b/Euchologion/Euchologion2.docx
@@ -8448,7 +8448,10 @@
               <w:pStyle w:val="BodyNoIndent"/>
             </w:pPr>
             <w:r>
-              <w:t>A mercy of peace, a sacrifice of praise.</w:t>
+              <w:t xml:space="preserve">Mercy, </w:t>
+            </w:r>
+            <w:r>
+              <w:t>peace, a sacrifice of praise.</w:t>
             </w:r>
           </w:p>
         </w:tc>
@@ -49054,7 +49057,7 @@
         <w:rStyle w:val="myHeaderChar"/>
         <w:noProof/>
       </w:rPr>
-      <w:t>64</w:t>
+      <w:t>38</w:t>
     </w:r>
     <w:r>
       <w:rPr>
@@ -49126,7 +49129,7 @@
         <w:rStyle w:val="myHeaderChar"/>
         <w:noProof/>
       </w:rPr>
-      <w:t>43</w:t>
+      <w:t>37</w:t>
     </w:r>
     <w:r>
       <w:rPr>
@@ -49195,7 +49198,7 @@
         <w:rStyle w:val="myHeaderChar"/>
         <w:noProof/>
       </w:rPr>
-      <w:t>47</w:t>
+      <w:t>49</w:t>
     </w:r>
     <w:r>
       <w:rPr>
@@ -49402,7 +49405,7 @@
         <w:rStyle w:val="myHeaderChar"/>
         <w:noProof/>
       </w:rPr>
-      <w:t>57</w:t>
+      <w:t>59</w:t>
     </w:r>
     <w:r>
       <w:rPr>
@@ -50090,7 +50093,7 @@
         <w:rStyle w:val="myHeaderChar"/>
         <w:noProof/>
       </w:rPr>
-      <w:t>128</w:t>
+      <w:t>140</w:t>
     </w:r>
     <w:r>
       <w:rPr>
@@ -50149,7 +50152,7 @@
       <w:rPr>
         <w:noProof/>
       </w:rPr>
-      <w:t>127</w:t>
+      <w:t>139</w:t>
     </w:r>
     <w:r>
       <w:rPr>
@@ -50740,7 +50743,7 @@
       <w:rPr>
         <w:noProof/>
       </w:rPr>
-      <w:t>55</w:t>
+      <w:t>1</w:t>
     </w:r>
     <w:r>
       <w:rPr>
@@ -52455,7 +52458,7 @@
 </file>
 
 <file path=customXml/itemProps1.xml><?xml version="1.0" encoding="utf-8"?>
-<ds:datastoreItem xmlns:ds="http://schemas.openxmlformats.org/officeDocument/2006/customXml" ds:itemID="{A6A93929-5431-4909-A646-0BDDEB19AB47}">
+<ds:datastoreItem xmlns:ds="http://schemas.openxmlformats.org/officeDocument/2006/customXml" ds:itemID="{4F85CBBE-BC20-480D-87AF-5BF907B7C494}">
   <ds:schemaRefs>
     <ds:schemaRef ds:uri="http://schemas.openxmlformats.org/officeDocument/2006/bibliography"/>
   </ds:schemaRefs>

</xml_diff>